<commit_message>
T. S. : File Upload with validation is done.
</commit_message>
<xml_diff>
--- a/ArcheOne/wwwroot/Theme/Files/ResumeFormat_V1.docx
+++ b/ArcheOne/wwwroot/Theme/Files/ResumeFormat_V1.docx
@@ -6,8 +6,6 @@
       <w:pPr>
         <w:spacing w:after="200" w:line="276" w:lineRule="auto"/>
       </w:pPr>
-      <w:bookmarkStart w:id="0" w:name="_GoBack"/>
-      <w:bookmarkEnd w:id="0"/>
     </w:p>
     <w:tbl>
       <w:tblPr>
@@ -514,7 +512,7 @@
               <w:rPr>
                 <w:rFonts w:eastAsia="Times New Roman" w:cs="Arial"/>
               </w:rPr>
-              <w:t>14 Years</w:t>
+              <w:t>14</w:t>
             </w:r>
           </w:p>
         </w:tc>
@@ -578,7 +576,7 @@
               <w:rPr>
                 <w:rFonts w:eastAsia="Times New Roman" w:cs="Arial"/>
               </w:rPr>
-              <w:t>14 Years</w:t>
+              <w:t>14</w:t>
             </w:r>
           </w:p>
         </w:tc>
@@ -921,7 +919,7 @@
               <w:rPr>
                 <w:rFonts w:eastAsia="Times New Roman" w:cs="Arial"/>
               </w:rPr>
-              <w:t>17 LPA</w:t>
+              <w:t>17</w:t>
             </w:r>
           </w:p>
         </w:tc>
@@ -980,6 +978,12 @@
                 <w:rFonts w:eastAsia="Times New Roman" w:cs="Arial"/>
               </w:rPr>
             </w:pPr>
+            <w:r>
+              <w:rPr>
+                <w:rFonts w:eastAsia="Times New Roman" w:cs="Arial"/>
+              </w:rPr>
+              <w:t>141666</w:t>
+            </w:r>
           </w:p>
         </w:tc>
       </w:tr>
@@ -1173,7 +1177,7 @@
               <w:rPr>
                 <w:rFonts w:eastAsia="Times New Roman" w:cs="Arial"/>
               </w:rPr>
-              <w:t>19 LPA</w:t>
+              <w:t>19</w:t>
             </w:r>
           </w:p>
         </w:tc>
@@ -1231,6 +1235,24 @@
                 <w:rFonts w:eastAsia="Times New Roman" w:cs="Arial"/>
               </w:rPr>
             </w:pPr>
+            <w:r>
+              <w:rPr>
+                <w:rFonts w:eastAsia="Times New Roman" w:cs="Arial"/>
+              </w:rPr>
+              <w:t>158</w:t>
+            </w:r>
+            <w:r>
+              <w:rPr>
+                <w:rFonts w:eastAsia="Times New Roman" w:cs="Arial"/>
+              </w:rPr>
+              <w:t>333</w:t>
+            </w:r>
+            <w:r>
+              <w:rPr>
+                <w:rFonts w:eastAsia="Times New Roman" w:cs="Arial"/>
+              </w:rPr>
+              <w:t>.34</w:t>
+            </w:r>
           </w:p>
         </w:tc>
       </w:tr>
@@ -1380,7 +1402,36 @@
                 <w:sz w:val="22"/>
                 <w:szCs w:val="22"/>
               </w:rPr>
-              <w:t>Official Notice Period (As per Offer Letter):</w:t>
+              <w:t>Official Notice Period</w:t>
+            </w:r>
+            <w:r>
+              <w:rPr>
+                <w:rFonts w:cs="Arial"/>
+                <w:b/>
+                <w:sz w:val="22"/>
+                <w:szCs w:val="22"/>
+              </w:rPr>
+              <w:t xml:space="preserve"> (Days</w:t>
+            </w:r>
+            <w:bookmarkStart w:id="0" w:name="_GoBack"/>
+            <w:bookmarkEnd w:id="0"/>
+            <w:r>
+              <w:rPr>
+                <w:rFonts w:cs="Arial"/>
+                <w:b/>
+                <w:sz w:val="22"/>
+                <w:szCs w:val="22"/>
+              </w:rPr>
+              <w:t>)</w:t>
+            </w:r>
+            <w:r>
+              <w:rPr>
+                <w:rFonts w:cs="Arial"/>
+                <w:b/>
+                <w:sz w:val="22"/>
+                <w:szCs w:val="22"/>
+              </w:rPr>
+              <w:t xml:space="preserve"> (As per Offer Letter):</w:t>
             </w:r>
           </w:p>
         </w:tc>
@@ -1405,7 +1456,7 @@
               <w:rPr>
                 <w:rFonts w:eastAsia="Times New Roman" w:cs="Arial"/>
               </w:rPr>
-              <w:t>Immediate</w:t>
+              <w:t>60</w:t>
             </w:r>
           </w:p>
         </w:tc>
@@ -1469,7 +1520,7 @@
               <w:rPr>
                 <w:rFonts w:eastAsia="Times New Roman" w:cs="Arial"/>
               </w:rPr>
-              <w:t>Immediate</w:t>
+              <w:t>0</w:t>
             </w:r>
           </w:p>
         </w:tc>
@@ -2011,7 +2062,13 @@
               <w:rPr>
                 <w:rFonts w:eastAsia="Times New Roman" w:cs="Arial"/>
               </w:rPr>
-              <w:t>04-06-1978</w:t>
+              <w:t>04/06/</w:t>
+            </w:r>
+            <w:r>
+              <w:rPr>
+                <w:rFonts w:eastAsia="Times New Roman" w:cs="Arial"/>
+              </w:rPr>
+              <w:t>1978</w:t>
             </w:r>
           </w:p>
         </w:tc>
@@ -2069,6 +2126,12 @@
                 <w:rFonts w:eastAsia="Times New Roman" w:cs="Arial"/>
               </w:rPr>
             </w:pPr>
+            <w:r>
+              <w:rPr>
+                <w:rFonts w:eastAsia="Times New Roman" w:cs="Arial"/>
+              </w:rPr>
+              <w:t>HRUPS6284F</w:t>
+            </w:r>
           </w:p>
         </w:tc>
       </w:tr>
@@ -2248,6 +2311,12 @@
                 <w:rFonts w:eastAsia="Times New Roman" w:cs="Arial"/>
               </w:rPr>
             </w:pPr>
+            <w:r>
+              <w:rPr>
+                <w:rFonts w:eastAsia="Times New Roman" w:cs="Arial"/>
+              </w:rPr>
+              <w:t>Development.</w:t>
+            </w:r>
           </w:p>
         </w:tc>
       </w:tr>
@@ -3428,7 +3497,7 @@
 </file>
 
 <file path=customXml/itemProps1.xml><?xml version="1.0" encoding="utf-8"?>
-<ds:datastoreItem xmlns:ds="http://schemas.openxmlformats.org/officeDocument/2006/customXml" ds:itemID="{D730FC78-0FFE-482A-A64E-46357AD05CED}">
+<ds:datastoreItem xmlns:ds="http://schemas.openxmlformats.org/officeDocument/2006/customXml" ds:itemID="{0E7B14DC-AA38-4CDC-B87B-3327AE89AA84}">
   <ds:schemaRefs>
     <ds:schemaRef ds:uri="http://schemas.openxmlformats.org/officeDocument/2006/bibliography"/>
   </ds:schemaRefs>

</xml_diff>